<commit_message>
Building simple rnn model in tensorfloe
</commit_message>
<xml_diff>
--- a/tensorflow_udemy_notes/rnn.docx
+++ b/tensorflow_udemy_notes/rnn.docx
@@ -4,6 +4,9 @@
   <w:body>
     <w:p>
       <w:r>
+        <w:rPr>
+          <w:noProof/>
+        </w:rPr>
         <w:drawing>
           <wp:inline distT="0" distB="0" distL="0" distR="0" wp14:anchorId="2BC393C7" wp14:editId="0908FCCF">
             <wp:extent cx="3787468" cy="3223539"/>
@@ -70,9 +73,28 @@
         <w:t>.</w:t>
       </w:r>
     </w:p>
+    <w:p>
+      <w:r>
+        <w:t>It trains model in sequential manner</w:t>
+      </w:r>
+      <w:r>
+        <w:t>, it has memory that save the previous input to process it in future.</w:t>
+      </w:r>
+      <w:r>
+        <w:t xml:space="preserve"> It save that previous input until the current input is arrive </w:t>
+      </w:r>
+    </w:p>
+    <w:p>
+      <w:r>
+        <w:t>Hidden state is the place where the inputs are stored.</w:t>
+      </w:r>
+    </w:p>
     <w:p/>
     <w:p>
       <w:r>
+        <w:rPr>
+          <w:noProof/>
+        </w:rPr>
         <w:drawing>
           <wp:inline distT="0" distB="0" distL="0" distR="0" wp14:anchorId="3509FB6E" wp14:editId="169E7CDE">
             <wp:extent cx="5731510" cy="3799205"/>
@@ -112,6 +134,9 @@
     </w:p>
     <w:p>
       <w:r>
+        <w:rPr>
+          <w:noProof/>
+        </w:rPr>
         <w:lastRenderedPageBreak/>
         <w:drawing>
           <wp:inline distT="0" distB="0" distL="0" distR="0" wp14:anchorId="49F9C618" wp14:editId="194B1DC9">
@@ -183,6 +208,9 @@
     </w:p>
     <w:p>
       <w:r>
+        <w:rPr>
+          <w:noProof/>
+        </w:rPr>
         <w:drawing>
           <wp:inline distT="0" distB="0" distL="0" distR="0" wp14:anchorId="2A42245B" wp14:editId="7535648A">
             <wp:extent cx="5731510" cy="1569720"/>
@@ -221,6 +249,45 @@
       </w:r>
       <w:r>
         <w:t xml:space="preserve"> </w:t>
+      </w:r>
+    </w:p>
+    <w:p>
+      <w:r>
+        <w:drawing>
+          <wp:inline distT="0" distB="0" distL="0" distR="0" wp14:anchorId="19379BE6" wp14:editId="056479F6">
+            <wp:extent cx="3657917" cy="2819644"/>
+            <wp:effectExtent l="0" t="0" r="0" b="0"/>
+            <wp:docPr id="1204977812" name="Picture 1"/>
+            <wp:cNvGraphicFramePr>
+              <a:graphicFrameLocks xmlns:a="http://schemas.openxmlformats.org/drawingml/2006/main" noChangeAspect="1"/>
+            </wp:cNvGraphicFramePr>
+            <a:graphic xmlns:a="http://schemas.openxmlformats.org/drawingml/2006/main">
+              <a:graphicData uri="http://schemas.openxmlformats.org/drawingml/2006/picture">
+                <pic:pic xmlns:pic="http://schemas.openxmlformats.org/drawingml/2006/picture">
+                  <pic:nvPicPr>
+                    <pic:cNvPr id="1204977812" name=""/>
+                    <pic:cNvPicPr/>
+                  </pic:nvPicPr>
+                  <pic:blipFill>
+                    <a:blip r:embed="rId9"/>
+                    <a:stretch>
+                      <a:fillRect/>
+                    </a:stretch>
+                  </pic:blipFill>
+                  <pic:spPr>
+                    <a:xfrm>
+                      <a:off x="0" y="0"/>
+                      <a:ext cx="3657917" cy="2819644"/>
+                    </a:xfrm>
+                    <a:prstGeom prst="rect">
+                      <a:avLst/>
+                    </a:prstGeom>
+                  </pic:spPr>
+                </pic:pic>
+              </a:graphicData>
+            </a:graphic>
+          </wp:inline>
+        </w:drawing>
       </w:r>
     </w:p>
     <w:sectPr>

</xml_diff>